<commit_message>
IOSAPP14-25 Removed unneeded Template.rtf file and rescrubbed Office document metadata using Office 2010 on Windows
</commit_message>
<xml_diff>
--- a/Resources-Branding/Shared/Templates/Template.docx
+++ b/Resources-Branding/Shared/Templates/Template.docx
@@ -1,19 +1,304 @@
 
 <file path=word/document.xml><?xml version="1.0" encoding="utf-8"?>
-<w:document xmlns:wpc="http://schemas.microsoft.com/office/word/2010/wordprocessingCanvas" xmlns:mo="http://schemas.microsoft.com/office/mac/office/2008/main" xmlns:mc="http://schemas.openxmlformats.org/markup-compatibility/2006" xmlns:mv="urn:schemas-microsoft-com:mac:vml" xmlns:o="urn:schemas-microsoft-com:office:office" xmlns:r="http://schemas.openxmlformats.org/officeDocument/2006/relationships" xmlns:m="http://schemas.openxmlformats.org/officeDocument/2006/math" xmlns:v="urn:schemas-microsoft-com:vml" xmlns:wp14="http://schemas.microsoft.com/office/word/2010/wordprocessingDrawing" xmlns:wp="http://schemas.openxmlformats.org/drawingml/2006/wordprocessingDrawing" xmlns:w10="urn:schemas-microsoft-com:office:word" xmlns:w="http://schemas.openxmlformats.org/wordprocessingml/2006/main" xmlns:w14="http://schemas.microsoft.com/office/word/2010/wordml" xmlns:wpg="http://schemas.microsoft.com/office/word/2010/wordprocessingGroup" xmlns:wpi="http://schemas.microsoft.com/office/word/2010/wordprocessingInk" xmlns:wne="http://schemas.microsoft.com/office/word/2006/wordml" xmlns:wps="http://schemas.microsoft.com/office/word/2010/wordprocessingShape" mc:Ignorable="w14 wp14">
+<w:document xmlns:wpc="http://schemas.microsoft.com/office/word/2010/wordprocessingCanvas" xmlns:mc="http://schemas.openxmlformats.org/markup-compatibility/2006" xmlns:o="urn:schemas-microsoft-com:office:office" xmlns:r="http://schemas.openxmlformats.org/officeDocument/2006/relationships" xmlns:m="http://schemas.openxmlformats.org/officeDocument/2006/math" xmlns:v="urn:schemas-microsoft-com:vml" xmlns:wp14="http://schemas.microsoft.com/office/word/2010/wordprocessingDrawing" xmlns:wp="http://schemas.openxmlformats.org/drawingml/2006/wordprocessingDrawing" xmlns:w10="urn:schemas-microsoft-com:office:word" xmlns:w="http://schemas.openxmlformats.org/wordprocessingml/2006/main" xmlns:w14="http://schemas.microsoft.com/office/word/2010/wordml" xmlns:wpg="http://schemas.microsoft.com/office/word/2010/wordprocessingGroup" xmlns:wpi="http://schemas.microsoft.com/office/word/2010/wordprocessingInk" xmlns:wne="http://schemas.microsoft.com/office/word/2006/wordml" xmlns:wps="http://schemas.microsoft.com/office/word/2010/wordprocessingShape" mc:Ignorable="w14 wp14">
   <w:body>
     <w:p>
       <w:bookmarkStart w:id="0" w:name="_GoBack"/>
       <w:bookmarkEnd w:id="0"/>
     </w:p>
     <w:sectPr>
-      <w:pgSz w:w="11900" w:h="16840"/>
-      <w:pgMar w:top="1417" w:right="1701" w:bottom="1417" w:left="1701" w:header="708" w:footer="708" w:gutter="0"/>
-      <w:cols w:space="708"/>
+      <w:headerReference w:type="even" r:id="rId8"/>
+      <w:headerReference w:type="default" r:id="rId9"/>
+      <w:footerReference w:type="even" r:id="rId10"/>
+      <w:footerReference w:type="default" r:id="rId11"/>
+      <w:headerReference w:type="first" r:id="rId12"/>
+      <w:footerReference w:type="first" r:id="rId13"/>
+      <w:pgSz w:w="12240" w:h="15840"/>
+      <w:pgMar w:top="1440" w:right="1440" w:bottom="1440" w:left="1440" w:header="720" w:footer="720" w:gutter="0"/>
+      <w:cols w:space="720"/>
       <w:docGrid w:linePitch="360"/>
     </w:sectPr>
   </w:body>
 </w:document>
+</file>
+
+<file path=word/endnotes.xml><?xml version="1.0" encoding="utf-8"?>
+<w:endnotes xmlns:wpc="http://schemas.microsoft.com/office/word/2010/wordprocessingCanvas" xmlns:mc="http://schemas.openxmlformats.org/markup-compatibility/2006" xmlns:o="urn:schemas-microsoft-com:office:office" xmlns:r="http://schemas.openxmlformats.org/officeDocument/2006/relationships" xmlns:m="http://schemas.openxmlformats.org/officeDocument/2006/math" xmlns:v="urn:schemas-microsoft-com:vml" xmlns:wp14="http://schemas.microsoft.com/office/word/2010/wordprocessingDrawing" xmlns:wp="http://schemas.openxmlformats.org/drawingml/2006/wordprocessingDrawing" xmlns:w10="urn:schemas-microsoft-com:office:word" xmlns:w="http://schemas.openxmlformats.org/wordprocessingml/2006/main" xmlns:w14="http://schemas.microsoft.com/office/word/2010/wordml" xmlns:wpg="http://schemas.microsoft.com/office/word/2010/wordprocessingGroup" xmlns:wpi="http://schemas.microsoft.com/office/word/2010/wordprocessingInk" xmlns:wne="http://schemas.microsoft.com/office/word/2006/wordml" xmlns:wps="http://schemas.microsoft.com/office/word/2010/wordprocessingShape" mc:Ignorable="w14 wp14">
+  <w:endnote w:type="separator" w:id="-1">
+    <w:p>
+      <w:r>
+        <w:separator/>
+      </w:r>
+    </w:p>
+  </w:endnote>
+  <w:endnote w:type="continuationSeparator" w:id="0">
+    <w:p>
+      <w:r>
+        <w:continuationSeparator/>
+      </w:r>
+    </w:p>
+  </w:endnote>
+</w:endnotes>
+</file>
+
+<file path=word/footer1.xml><?xml version="1.0" encoding="utf-8"?>
+<w:ftr xmlns:wpc="http://schemas.microsoft.com/office/word/2010/wordprocessingCanvas" xmlns:mc="http://schemas.openxmlformats.org/markup-compatibility/2006" xmlns:o="urn:schemas-microsoft-com:office:office" xmlns:r="http://schemas.openxmlformats.org/officeDocument/2006/relationships" xmlns:m="http://schemas.openxmlformats.org/officeDocument/2006/math" xmlns:v="urn:schemas-microsoft-com:vml" xmlns:wp14="http://schemas.microsoft.com/office/word/2010/wordprocessingDrawing" xmlns:wp="http://schemas.openxmlformats.org/drawingml/2006/wordprocessingDrawing" xmlns:w10="urn:schemas-microsoft-com:office:word" xmlns:w="http://schemas.openxmlformats.org/wordprocessingml/2006/main" xmlns:w14="http://schemas.microsoft.com/office/word/2010/wordml" xmlns:wpg="http://schemas.microsoft.com/office/word/2010/wordprocessingGroup" xmlns:wpi="http://schemas.microsoft.com/office/word/2010/wordprocessingInk" xmlns:wne="http://schemas.microsoft.com/office/word/2006/wordml" xmlns:wps="http://schemas.microsoft.com/office/word/2010/wordprocessingShape" mc:Ignorable="w14 wp14">
+  <w:p>
+    <w:pPr>
+      <w:pStyle w:val="Footer"/>
+    </w:pPr>
+  </w:p>
+</w:ftr>
+</file>
+
+<file path=word/footer2.xml><?xml version="1.0" encoding="utf-8"?>
+<w:ftr xmlns:wpc="http://schemas.microsoft.com/office/word/2010/wordprocessingCanvas" xmlns:mc="http://schemas.openxmlformats.org/markup-compatibility/2006" xmlns:o="urn:schemas-microsoft-com:office:office" xmlns:r="http://schemas.openxmlformats.org/officeDocument/2006/relationships" xmlns:m="http://schemas.openxmlformats.org/officeDocument/2006/math" xmlns:v="urn:schemas-microsoft-com:vml" xmlns:wp14="http://schemas.microsoft.com/office/word/2010/wordprocessingDrawing" xmlns:wp="http://schemas.openxmlformats.org/drawingml/2006/wordprocessingDrawing" xmlns:w10="urn:schemas-microsoft-com:office:word" xmlns:w="http://schemas.openxmlformats.org/wordprocessingml/2006/main" xmlns:w14="http://schemas.microsoft.com/office/word/2010/wordml" xmlns:wpg="http://schemas.microsoft.com/office/word/2010/wordprocessingGroup" xmlns:wpi="http://schemas.microsoft.com/office/word/2010/wordprocessingInk" xmlns:wne="http://schemas.microsoft.com/office/word/2006/wordml" xmlns:wps="http://schemas.microsoft.com/office/word/2010/wordprocessingShape" mc:Ignorable="w14 wp14">
+  <w:p>
+    <w:pPr>
+      <w:pStyle w:val="Footer"/>
+    </w:pPr>
+  </w:p>
+</w:ftr>
+</file>
+
+<file path=word/footer3.xml><?xml version="1.0" encoding="utf-8"?>
+<w:ftr xmlns:wpc="http://schemas.microsoft.com/office/word/2010/wordprocessingCanvas" xmlns:mc="http://schemas.openxmlformats.org/markup-compatibility/2006" xmlns:o="urn:schemas-microsoft-com:office:office" xmlns:r="http://schemas.openxmlformats.org/officeDocument/2006/relationships" xmlns:m="http://schemas.openxmlformats.org/officeDocument/2006/math" xmlns:v="urn:schemas-microsoft-com:vml" xmlns:wp14="http://schemas.microsoft.com/office/word/2010/wordprocessingDrawing" xmlns:wp="http://schemas.openxmlformats.org/drawingml/2006/wordprocessingDrawing" xmlns:w10="urn:schemas-microsoft-com:office:word" xmlns:w="http://schemas.openxmlformats.org/wordprocessingml/2006/main" xmlns:w14="http://schemas.microsoft.com/office/word/2010/wordml" xmlns:wpg="http://schemas.microsoft.com/office/word/2010/wordprocessingGroup" xmlns:wpi="http://schemas.microsoft.com/office/word/2010/wordprocessingInk" xmlns:wne="http://schemas.microsoft.com/office/word/2006/wordml" xmlns:wps="http://schemas.microsoft.com/office/word/2010/wordprocessingShape" mc:Ignorable="w14 wp14">
+  <w:p>
+    <w:pPr>
+      <w:pStyle w:val="Footer"/>
+    </w:pPr>
+  </w:p>
+</w:ftr>
+</file>
+
+<file path=word/footnotes.xml><?xml version="1.0" encoding="utf-8"?>
+<w:footnotes xmlns:wpc="http://schemas.microsoft.com/office/word/2010/wordprocessingCanvas" xmlns:mc="http://schemas.openxmlformats.org/markup-compatibility/2006" xmlns:o="urn:schemas-microsoft-com:office:office" xmlns:r="http://schemas.openxmlformats.org/officeDocument/2006/relationships" xmlns:m="http://schemas.openxmlformats.org/officeDocument/2006/math" xmlns:v="urn:schemas-microsoft-com:vml" xmlns:wp14="http://schemas.microsoft.com/office/word/2010/wordprocessingDrawing" xmlns:wp="http://schemas.openxmlformats.org/drawingml/2006/wordprocessingDrawing" xmlns:w10="urn:schemas-microsoft-com:office:word" xmlns:w="http://schemas.openxmlformats.org/wordprocessingml/2006/main" xmlns:w14="http://schemas.microsoft.com/office/word/2010/wordml" xmlns:wpg="http://schemas.microsoft.com/office/word/2010/wordprocessingGroup" xmlns:wpi="http://schemas.microsoft.com/office/word/2010/wordprocessingInk" xmlns:wne="http://schemas.microsoft.com/office/word/2006/wordml" xmlns:wps="http://schemas.microsoft.com/office/word/2010/wordprocessingShape" mc:Ignorable="w14 wp14">
+  <w:footnote w:type="separator" w:id="-1">
+    <w:p>
+      <w:r>
+        <w:separator/>
+      </w:r>
+    </w:p>
+  </w:footnote>
+  <w:footnote w:type="continuationSeparator" w:id="0">
+    <w:p>
+      <w:r>
+        <w:continuationSeparator/>
+      </w:r>
+    </w:p>
+  </w:footnote>
+</w:footnotes>
+</file>
+
+<file path=word/header1.xml><?xml version="1.0" encoding="utf-8"?>
+<w:hdr xmlns:wpc="http://schemas.microsoft.com/office/word/2010/wordprocessingCanvas" xmlns:mc="http://schemas.openxmlformats.org/markup-compatibility/2006" xmlns:o="urn:schemas-microsoft-com:office:office" xmlns:r="http://schemas.openxmlformats.org/officeDocument/2006/relationships" xmlns:m="http://schemas.openxmlformats.org/officeDocument/2006/math" xmlns:v="urn:schemas-microsoft-com:vml" xmlns:wp14="http://schemas.microsoft.com/office/word/2010/wordprocessingDrawing" xmlns:wp="http://schemas.openxmlformats.org/drawingml/2006/wordprocessingDrawing" xmlns:w10="urn:schemas-microsoft-com:office:word" xmlns:w="http://schemas.openxmlformats.org/wordprocessingml/2006/main" xmlns:w14="http://schemas.microsoft.com/office/word/2010/wordml" xmlns:wpg="http://schemas.microsoft.com/office/word/2010/wordprocessingGroup" xmlns:wpi="http://schemas.microsoft.com/office/word/2010/wordprocessingInk" xmlns:wne="http://schemas.microsoft.com/office/word/2006/wordml" xmlns:wps="http://schemas.microsoft.com/office/word/2010/wordprocessingShape" mc:Ignorable="w14 wp14">
+  <w:p>
+    <w:pPr>
+      <w:pStyle w:val="Header"/>
+    </w:pPr>
+  </w:p>
+</w:hdr>
+</file>
+
+<file path=word/header2.xml><?xml version="1.0" encoding="utf-8"?>
+<w:hdr xmlns:wpc="http://schemas.microsoft.com/office/word/2010/wordprocessingCanvas" xmlns:mc="http://schemas.openxmlformats.org/markup-compatibility/2006" xmlns:o="urn:schemas-microsoft-com:office:office" xmlns:r="http://schemas.openxmlformats.org/officeDocument/2006/relationships" xmlns:m="http://schemas.openxmlformats.org/officeDocument/2006/math" xmlns:v="urn:schemas-microsoft-com:vml" xmlns:wp14="http://schemas.microsoft.com/office/word/2010/wordprocessingDrawing" xmlns:wp="http://schemas.openxmlformats.org/drawingml/2006/wordprocessingDrawing" xmlns:w10="urn:schemas-microsoft-com:office:word" xmlns:w="http://schemas.openxmlformats.org/wordprocessingml/2006/main" xmlns:w14="http://schemas.microsoft.com/office/word/2010/wordml" xmlns:wpg="http://schemas.microsoft.com/office/word/2010/wordprocessingGroup" xmlns:wpi="http://schemas.microsoft.com/office/word/2010/wordprocessingInk" xmlns:wne="http://schemas.microsoft.com/office/word/2006/wordml" xmlns:wps="http://schemas.microsoft.com/office/word/2010/wordprocessingShape" mc:Ignorable="w14 wp14">
+  <w:p>
+    <w:pPr>
+      <w:pStyle w:val="Header"/>
+    </w:pPr>
+  </w:p>
+</w:hdr>
+</file>
+
+<file path=word/header3.xml><?xml version="1.0" encoding="utf-8"?>
+<w:hdr xmlns:wpc="http://schemas.microsoft.com/office/word/2010/wordprocessingCanvas" xmlns:mc="http://schemas.openxmlformats.org/markup-compatibility/2006" xmlns:o="urn:schemas-microsoft-com:office:office" xmlns:r="http://schemas.openxmlformats.org/officeDocument/2006/relationships" xmlns:m="http://schemas.openxmlformats.org/officeDocument/2006/math" xmlns:v="urn:schemas-microsoft-com:vml" xmlns:wp14="http://schemas.microsoft.com/office/word/2010/wordprocessingDrawing" xmlns:wp="http://schemas.openxmlformats.org/drawingml/2006/wordprocessingDrawing" xmlns:w10="urn:schemas-microsoft-com:office:word" xmlns:w="http://schemas.openxmlformats.org/wordprocessingml/2006/main" xmlns:w14="http://schemas.microsoft.com/office/word/2010/wordml" xmlns:wpg="http://schemas.microsoft.com/office/word/2010/wordprocessingGroup" xmlns:wpi="http://schemas.microsoft.com/office/word/2010/wordprocessingInk" xmlns:wne="http://schemas.microsoft.com/office/word/2006/wordml" xmlns:wps="http://schemas.microsoft.com/office/word/2010/wordprocessingShape" mc:Ignorable="w14 wp14">
+  <w:p>
+    <w:pPr>
+      <w:pStyle w:val="Header"/>
+    </w:pPr>
+  </w:p>
+</w:hdr>
+</file>
+
+<file path=word/numbering.xml><?xml version="1.0" encoding="utf-8"?>
+<w:numbering xmlns:wpc="http://schemas.microsoft.com/office/word/2010/wordprocessingCanvas" xmlns:mc="http://schemas.openxmlformats.org/markup-compatibility/2006" xmlns:o="urn:schemas-microsoft-com:office:office" xmlns:r="http://schemas.openxmlformats.org/officeDocument/2006/relationships" xmlns:m="http://schemas.openxmlformats.org/officeDocument/2006/math" xmlns:v="urn:schemas-microsoft-com:vml" xmlns:wp14="http://schemas.microsoft.com/office/word/2010/wordprocessingDrawing" xmlns:wp="http://schemas.openxmlformats.org/drawingml/2006/wordprocessingDrawing" xmlns:w10="urn:schemas-microsoft-com:office:word" xmlns:w="http://schemas.openxmlformats.org/wordprocessingml/2006/main" xmlns:w14="http://schemas.microsoft.com/office/word/2010/wordml" xmlns:wpg="http://schemas.microsoft.com/office/word/2010/wordprocessingGroup" xmlns:wpi="http://schemas.microsoft.com/office/word/2010/wordprocessingInk" xmlns:wne="http://schemas.microsoft.com/office/word/2006/wordml" xmlns:wps="http://schemas.microsoft.com/office/word/2010/wordprocessingShape" mc:Ignorable="w14 wp14">
+  <w:abstractNum w:abstractNumId="0">
+    <w:nsid w:val="1EFE3A6E"/>
+    <w:multiLevelType w:val="multilevel"/>
+    <w:tmpl w:val="2E5AA884"/>
+    <w:lvl w:ilvl="0">
+      <w:start w:val="1"/>
+      <w:numFmt w:val="none"/>
+      <w:pStyle w:val="Heading1"/>
+      <w:lvlText w:val="%1"/>
+      <w:lvlJc w:val="left"/>
+      <w:pPr>
+        <w:ind w:left="432" w:hanging="432"/>
+      </w:pPr>
+      <w:rPr>
+        <w:rFonts w:hint="default"/>
+      </w:rPr>
+    </w:lvl>
+    <w:lvl w:ilvl="1">
+      <w:start w:val="1"/>
+      <w:numFmt w:val="decimal"/>
+      <w:pStyle w:val="Heading2"/>
+      <w:lvlText w:val="%1%2"/>
+      <w:lvlJc w:val="left"/>
+      <w:pPr>
+        <w:ind w:left="576" w:hanging="576"/>
+      </w:pPr>
+      <w:rPr>
+        <w:rFonts w:hint="default"/>
+      </w:rPr>
+    </w:lvl>
+    <w:lvl w:ilvl="2">
+      <w:start w:val="1"/>
+      <w:numFmt w:val="decimal"/>
+      <w:pStyle w:val="Heading3"/>
+      <w:lvlText w:val="%1%2.%3"/>
+      <w:lvlJc w:val="left"/>
+      <w:pPr>
+        <w:ind w:left="720" w:hanging="720"/>
+      </w:pPr>
+      <w:rPr>
+        <w:rFonts w:hint="default"/>
+      </w:rPr>
+    </w:lvl>
+    <w:lvl w:ilvl="3">
+      <w:start w:val="1"/>
+      <w:numFmt w:val="decimal"/>
+      <w:pStyle w:val="Heading4"/>
+      <w:lvlText w:val="%1%2.%3.%4"/>
+      <w:lvlJc w:val="left"/>
+      <w:pPr>
+        <w:ind w:left="864" w:hanging="864"/>
+      </w:pPr>
+      <w:rPr>
+        <w:rFonts w:hint="default"/>
+      </w:rPr>
+    </w:lvl>
+    <w:lvl w:ilvl="4">
+      <w:start w:val="1"/>
+      <w:numFmt w:val="decimal"/>
+      <w:pStyle w:val="Heading5"/>
+      <w:lvlText w:val="%1%2.%3.%4.%5"/>
+      <w:lvlJc w:val="left"/>
+      <w:pPr>
+        <w:ind w:left="1008" w:hanging="1008"/>
+      </w:pPr>
+      <w:rPr>
+        <w:b/>
+      </w:rPr>
+    </w:lvl>
+    <w:lvl w:ilvl="5">
+      <w:start w:val="1"/>
+      <w:numFmt w:val="decimal"/>
+      <w:pStyle w:val="Heading6"/>
+      <w:lvlText w:val="%1%2.%3.%4.%5.%6"/>
+      <w:lvlJc w:val="left"/>
+      <w:pPr>
+        <w:ind w:left="1152" w:hanging="1152"/>
+      </w:pPr>
+      <w:rPr>
+        <w:rFonts w:hint="default"/>
+      </w:rPr>
+    </w:lvl>
+    <w:lvl w:ilvl="6">
+      <w:start w:val="1"/>
+      <w:numFmt w:val="decimal"/>
+      <w:pStyle w:val="Heading7"/>
+      <w:lvlText w:val="%1.%2.%3.%4.%5.%6.%7"/>
+      <w:lvlJc w:val="left"/>
+      <w:pPr>
+        <w:ind w:left="1296" w:hanging="1296"/>
+      </w:pPr>
+      <w:rPr>
+        <w:rFonts w:hint="default"/>
+      </w:rPr>
+    </w:lvl>
+    <w:lvl w:ilvl="7">
+      <w:start w:val="1"/>
+      <w:numFmt w:val="decimal"/>
+      <w:pStyle w:val="Heading8"/>
+      <w:lvlText w:val="%1.%2.%3.%4.%5.%6.%7.%8"/>
+      <w:lvlJc w:val="left"/>
+      <w:pPr>
+        <w:ind w:left="1440" w:hanging="1440"/>
+      </w:pPr>
+      <w:rPr>
+        <w:rFonts w:hint="default"/>
+      </w:rPr>
+    </w:lvl>
+    <w:lvl w:ilvl="8">
+      <w:start w:val="1"/>
+      <w:numFmt w:val="decimal"/>
+      <w:pStyle w:val="Heading9"/>
+      <w:lvlText w:val="%1.%2.%3.%4.%5.%6.%7.%8.%9"/>
+      <w:lvlJc w:val="left"/>
+      <w:pPr>
+        <w:ind w:left="1584" w:hanging="1584"/>
+      </w:pPr>
+      <w:rPr>
+        <w:rFonts w:hint="default"/>
+      </w:rPr>
+    </w:lvl>
+  </w:abstractNum>
+  <w:num w:numId="1">
+    <w:abstractNumId w:val="0"/>
+  </w:num>
+  <w:num w:numId="2">
+    <w:abstractNumId w:val="0"/>
+  </w:num>
+  <w:num w:numId="3">
+    <w:abstractNumId w:val="0"/>
+  </w:num>
+  <w:num w:numId="4">
+    <w:abstractNumId w:val="0"/>
+  </w:num>
+  <w:num w:numId="5">
+    <w:abstractNumId w:val="0"/>
+  </w:num>
+  <w:num w:numId="6">
+    <w:abstractNumId w:val="0"/>
+  </w:num>
+  <w:num w:numId="7">
+    <w:abstractNumId w:val="0"/>
+  </w:num>
+  <w:num w:numId="8">
+    <w:abstractNumId w:val="0"/>
+  </w:num>
+  <w:num w:numId="9">
+    <w:abstractNumId w:val="0"/>
+  </w:num>
+  <w:num w:numId="10">
+    <w:abstractNumId w:val="0"/>
+  </w:num>
+  <w:num w:numId="11">
+    <w:abstractNumId w:val="0"/>
+  </w:num>
+  <w:num w:numId="12">
+    <w:abstractNumId w:val="0"/>
+  </w:num>
+  <w:num w:numId="13">
+    <w:abstractNumId w:val="0"/>
+  </w:num>
+  <w:num w:numId="14">
+    <w:abstractNumId w:val="0"/>
+  </w:num>
+  <w:num w:numId="15">
+    <w:abstractNumId w:val="0"/>
+  </w:num>
+  <w:num w:numId="16">
+    <w:abstractNumId w:val="0"/>
+  </w:num>
+  <w:num w:numId="17">
+    <w:abstractNumId w:val="0"/>
+  </w:num>
+  <w:num w:numId="18">
+    <w:abstractNumId w:val="0"/>
+  </w:num>
+</w:numbering>
 </file>
 
 <file path=word/styles.xml><?xml version="1.0" encoding="utf-8"?>
@@ -21,23 +306,23 @@
   <w:docDefaults>
     <w:rPrDefault>
       <w:rPr>
-        <w:rFonts w:ascii="Cambria" w:eastAsia="ＭＳ 明朝" w:hAnsi="Cambria" w:cs="Times New Roman"/>
-        <w:lang w:val="en-US" w:eastAsia="es-ES" w:bidi="ar-SA"/>
+        <w:rFonts w:ascii="Times New Roman" w:eastAsiaTheme="minorEastAsia" w:hAnsi="Times New Roman" w:cs="Times New Roman"/>
+        <w:lang w:val="en-US" w:eastAsia="zh-CN" w:bidi="ar-SA"/>
       </w:rPr>
     </w:rPrDefault>
     <w:pPrDefault/>
   </w:docDefaults>
-  <w:latentStyles w:defLockedState="0" w:defUIPriority="99" w:defSemiHidden="1" w:defUnhideWhenUsed="1" w:defQFormat="0" w:count="276">
+  <w:latentStyles w:defLockedState="0" w:defUIPriority="99" w:defSemiHidden="1" w:defUnhideWhenUsed="1" w:defQFormat="0" w:count="267">
     <w:lsdException w:name="Normal" w:semiHidden="0" w:uiPriority="0" w:unhideWhenUsed="0" w:qFormat="1"/>
-    <w:lsdException w:name="heading 1" w:semiHidden="0" w:uiPriority="9" w:unhideWhenUsed="0" w:qFormat="1"/>
-    <w:lsdException w:name="heading 2" w:uiPriority="9" w:qFormat="1"/>
-    <w:lsdException w:name="heading 3" w:uiPriority="9" w:qFormat="1"/>
+    <w:lsdException w:name="heading 1" w:semiHidden="0" w:uiPriority="0" w:unhideWhenUsed="0" w:qFormat="1"/>
+    <w:lsdException w:name="heading 2" w:uiPriority="0" w:qFormat="1"/>
+    <w:lsdException w:name="heading 3" w:uiPriority="0" w:qFormat="1"/>
     <w:lsdException w:name="heading 4" w:uiPriority="9" w:qFormat="1"/>
-    <w:lsdException w:name="heading 5" w:uiPriority="9" w:qFormat="1"/>
-    <w:lsdException w:name="heading 6" w:uiPriority="9" w:qFormat="1"/>
-    <w:lsdException w:name="heading 7" w:uiPriority="9" w:qFormat="1"/>
-    <w:lsdException w:name="heading 8" w:uiPriority="9" w:qFormat="1"/>
-    <w:lsdException w:name="heading 9" w:uiPriority="9" w:qFormat="1"/>
+    <w:lsdException w:name="heading 5" w:uiPriority="0" w:qFormat="1"/>
+    <w:lsdException w:name="heading 6" w:uiPriority="0" w:qFormat="1"/>
+    <w:lsdException w:name="heading 7" w:uiPriority="0" w:qFormat="1"/>
+    <w:lsdException w:name="heading 8" w:uiPriority="0" w:qFormat="1"/>
+    <w:lsdException w:name="heading 9" w:uiPriority="0" w:qFormat="1"/>
     <w:lsdException w:name="toc 1" w:uiPriority="39"/>
     <w:lsdException w:name="toc 2" w:uiPriority="39"/>
     <w:lsdException w:name="toc 3" w:uiPriority="39"/>
@@ -47,15 +332,15 @@
     <w:lsdException w:name="toc 7" w:uiPriority="39"/>
     <w:lsdException w:name="toc 8" w:uiPriority="39"/>
     <w:lsdException w:name="toc 9" w:uiPriority="39"/>
-    <w:lsdException w:name="caption" w:uiPriority="35" w:qFormat="1"/>
-    <w:lsdException w:name="Title" w:semiHidden="0" w:uiPriority="10" w:unhideWhenUsed="0" w:qFormat="1"/>
+    <w:lsdException w:name="caption" w:uiPriority="0" w:qFormat="1"/>
+    <w:lsdException w:name="Title" w:semiHidden="0" w:uiPriority="0" w:unhideWhenUsed="0" w:qFormat="1"/>
     <w:lsdException w:name="Default Paragraph Font" w:uiPriority="1"/>
-    <w:lsdException w:name="Subtitle" w:semiHidden="0" w:uiPriority="11" w:unhideWhenUsed="0" w:qFormat="1"/>
-    <w:lsdException w:name="Strong" w:semiHidden="0" w:uiPriority="22" w:unhideWhenUsed="0" w:qFormat="1"/>
-    <w:lsdException w:name="Emphasis" w:semiHidden="0" w:uiPriority="20" w:unhideWhenUsed="0" w:qFormat="1"/>
+    <w:lsdException w:name="Subtitle" w:semiHidden="0" w:uiPriority="0" w:unhideWhenUsed="0" w:qFormat="1"/>
+    <w:lsdException w:name="Strong" w:semiHidden="0" w:uiPriority="0" w:unhideWhenUsed="0" w:qFormat="1"/>
+    <w:lsdException w:name="Emphasis" w:semiHidden="0" w:uiPriority="0" w:unhideWhenUsed="0" w:qFormat="1"/>
     <w:lsdException w:name="Table Grid" w:semiHidden="0" w:uiPriority="59" w:unhideWhenUsed="0"/>
     <w:lsdException w:name="Placeholder Text" w:unhideWhenUsed="0"/>
-    <w:lsdException w:name="No Spacing" w:semiHidden="0" w:uiPriority="1" w:unhideWhenUsed="0" w:qFormat="1"/>
+    <w:lsdException w:name="No Spacing" w:semiHidden="0" w:uiPriority="0" w:unhideWhenUsed="0" w:qFormat="1"/>
     <w:lsdException w:name="Light Shading" w:semiHidden="0" w:uiPriority="60" w:unhideWhenUsed="0"/>
     <w:lsdException w:name="Light List" w:semiHidden="0" w:uiPriority="61" w:unhideWhenUsed="0"/>
     <w:lsdException w:name="Light Grid" w:semiHidden="0" w:uiPriority="62" w:unhideWhenUsed="0"/>
@@ -77,9 +362,9 @@
     <w:lsdException w:name="Medium Shading 2 Accent 1" w:semiHidden="0" w:uiPriority="64" w:unhideWhenUsed="0"/>
     <w:lsdException w:name="Medium List 1 Accent 1" w:semiHidden="0" w:uiPriority="65" w:unhideWhenUsed="0"/>
     <w:lsdException w:name="Revision" w:unhideWhenUsed="0"/>
-    <w:lsdException w:name="List Paragraph" w:semiHidden="0" w:uiPriority="34" w:unhideWhenUsed="0" w:qFormat="1"/>
-    <w:lsdException w:name="Quote" w:semiHidden="0" w:uiPriority="29" w:unhideWhenUsed="0" w:qFormat="1"/>
-    <w:lsdException w:name="Intense Quote" w:semiHidden="0" w:uiPriority="30" w:unhideWhenUsed="0" w:qFormat="1"/>
+    <w:lsdException w:name="List Paragraph" w:semiHidden="0" w:uiPriority="0" w:unhideWhenUsed="0" w:qFormat="1"/>
+    <w:lsdException w:name="Quote" w:semiHidden="0" w:uiPriority="0" w:unhideWhenUsed="0" w:qFormat="1"/>
+    <w:lsdException w:name="Intense Quote" w:semiHidden="0" w:uiPriority="0" w:unhideWhenUsed="0" w:qFormat="1"/>
     <w:lsdException w:name="Medium List 2 Accent 1" w:semiHidden="0" w:uiPriority="66" w:unhideWhenUsed="0"/>
     <w:lsdException w:name="Medium Grid 1 Accent 1" w:semiHidden="0" w:uiPriority="67" w:unhideWhenUsed="0"/>
     <w:lsdException w:name="Medium Grid 2 Accent 1" w:semiHidden="0" w:uiPriority="68" w:unhideWhenUsed="0"/>
@@ -158,29 +443,237 @@
     <w:lsdException w:name="Colorful Shading Accent 6" w:semiHidden="0" w:uiPriority="71" w:unhideWhenUsed="0"/>
     <w:lsdException w:name="Colorful List Accent 6" w:semiHidden="0" w:uiPriority="72" w:unhideWhenUsed="0"/>
     <w:lsdException w:name="Colorful Grid Accent 6" w:semiHidden="0" w:uiPriority="73" w:unhideWhenUsed="0"/>
-    <w:lsdException w:name="Subtle Emphasis" w:semiHidden="0" w:uiPriority="19" w:unhideWhenUsed="0" w:qFormat="1"/>
-    <w:lsdException w:name="Intense Emphasis" w:semiHidden="0" w:uiPriority="21" w:unhideWhenUsed="0" w:qFormat="1"/>
-    <w:lsdException w:name="Subtle Reference" w:semiHidden="0" w:uiPriority="31" w:unhideWhenUsed="0" w:qFormat="1"/>
-    <w:lsdException w:name="Intense Reference" w:semiHidden="0" w:uiPriority="32" w:unhideWhenUsed="0" w:qFormat="1"/>
-    <w:lsdException w:name="Book Title" w:semiHidden="0" w:uiPriority="33" w:unhideWhenUsed="0" w:qFormat="1"/>
+    <w:lsdException w:name="Subtle Emphasis" w:semiHidden="0" w:uiPriority="0" w:unhideWhenUsed="0" w:qFormat="1"/>
+    <w:lsdException w:name="Intense Emphasis" w:semiHidden="0" w:uiPriority="0" w:unhideWhenUsed="0" w:qFormat="1"/>
+    <w:lsdException w:name="Subtle Reference" w:semiHidden="0" w:uiPriority="0" w:unhideWhenUsed="0" w:qFormat="1"/>
+    <w:lsdException w:name="Intense Reference" w:semiHidden="0" w:uiPriority="0" w:unhideWhenUsed="0" w:qFormat="1"/>
+    <w:lsdException w:name="Book Title" w:semiHidden="0" w:uiPriority="0" w:unhideWhenUsed="0" w:qFormat="1"/>
     <w:lsdException w:name="Bibliography" w:uiPriority="37"/>
-    <w:lsdException w:name="TOC Heading" w:uiPriority="39" w:qFormat="1"/>
+    <w:lsdException w:name="TOC Heading" w:uiPriority="0" w:qFormat="1"/>
   </w:latentStyles>
   <w:style w:type="paragraph" w:default="1" w:styleId="Normal">
     <w:name w:val="Normal"/>
     <w:qFormat/>
-    <w:rPr>
+    <w:rsid w:val="00567A8A"/>
+    <w:rPr>
+      <w:rFonts w:ascii="Calibri" w:hAnsi="Calibri"/>
+      <w:sz w:val="22"/>
+      <w:szCs w:val="24"/>
+    </w:rPr>
+  </w:style>
+  <w:style w:type="paragraph" w:styleId="Heading1">
+    <w:name w:val="heading 1"/>
+    <w:basedOn w:val="Normal"/>
+    <w:next w:val="Normal"/>
+    <w:link w:val="Heading1Char"/>
+    <w:qFormat/>
+    <w:rsid w:val="00567A8A"/>
+    <w:pPr>
+      <w:keepNext/>
+      <w:numPr>
+        <w:numId w:val="18"/>
+      </w:numPr>
+      <w:tabs>
+        <w:tab w:val="left" w:pos="0"/>
+      </w:tabs>
+      <w:spacing w:before="240" w:after="60"/>
+      <w:outlineLvl w:val="0"/>
+    </w:pPr>
+    <w:rPr>
+      <w:rFonts w:eastAsiaTheme="majorEastAsia" w:cs="Arial"/>
+      <w:b/>
+      <w:bCs/>
+      <w:smallCaps/>
+      <w:kern w:val="32"/>
+      <w:szCs w:val="32"/>
+    </w:rPr>
+  </w:style>
+  <w:style w:type="paragraph" w:styleId="Heading2">
+    <w:name w:val="heading 2"/>
+    <w:basedOn w:val="Normal"/>
+    <w:next w:val="Normal"/>
+    <w:link w:val="Heading2Char"/>
+    <w:qFormat/>
+    <w:rsid w:val="00567A8A"/>
+    <w:pPr>
+      <w:keepNext/>
+      <w:numPr>
+        <w:ilvl w:val="1"/>
+        <w:numId w:val="18"/>
+      </w:numPr>
+      <w:spacing w:before="240" w:after="60"/>
+      <w:outlineLvl w:val="1"/>
+    </w:pPr>
+    <w:rPr>
+      <w:rFonts w:cs="Arial"/>
+      <w:b/>
+      <w:bCs/>
+      <w:iCs/>
       <w:sz w:val="24"/>
-      <w:szCs w:val="24"/>
-    </w:rPr>
-  </w:style>
-  <w:style w:type="character" w:default="1" w:styleId="Fuentedeprrafopredeter">
+      <w:szCs w:val="28"/>
+    </w:rPr>
+  </w:style>
+  <w:style w:type="paragraph" w:styleId="Heading3">
+    <w:name w:val="heading 3"/>
+    <w:basedOn w:val="Normal"/>
+    <w:next w:val="Normal"/>
+    <w:link w:val="Heading3Char"/>
+    <w:qFormat/>
+    <w:rsid w:val="00567A8A"/>
+    <w:pPr>
+      <w:keepNext/>
+      <w:numPr>
+        <w:ilvl w:val="2"/>
+        <w:numId w:val="18"/>
+      </w:numPr>
+      <w:tabs>
+        <w:tab w:val="left" w:pos="0"/>
+      </w:tabs>
+      <w:spacing w:before="240" w:after="60"/>
+      <w:outlineLvl w:val="2"/>
+    </w:pPr>
+    <w:rPr>
+      <w:rFonts w:cs="Arial"/>
+      <w:b/>
+      <w:bCs/>
+      <w:i/>
+      <w:szCs w:val="26"/>
+    </w:rPr>
+  </w:style>
+  <w:style w:type="paragraph" w:styleId="Heading4">
+    <w:name w:val="heading 4"/>
+    <w:basedOn w:val="Normal"/>
+    <w:next w:val="Normal"/>
+    <w:link w:val="Heading4Char"/>
+    <w:uiPriority w:val="9"/>
+    <w:qFormat/>
+    <w:rsid w:val="00567A8A"/>
+    <w:pPr>
+      <w:keepNext/>
+      <w:numPr>
+        <w:ilvl w:val="3"/>
+        <w:numId w:val="18"/>
+      </w:numPr>
+      <w:spacing w:before="240" w:after="60"/>
+      <w:outlineLvl w:val="3"/>
+    </w:pPr>
+    <w:rPr>
+      <w:b/>
+      <w:bCs/>
+      <w:i/>
+      <w:szCs w:val="28"/>
+    </w:rPr>
+  </w:style>
+  <w:style w:type="paragraph" w:styleId="Heading5">
+    <w:name w:val="heading 5"/>
+    <w:basedOn w:val="Normal"/>
+    <w:next w:val="Normal"/>
+    <w:link w:val="Heading5Char"/>
+    <w:qFormat/>
+    <w:rsid w:val="00567A8A"/>
+    <w:pPr>
+      <w:numPr>
+        <w:ilvl w:val="4"/>
+        <w:numId w:val="18"/>
+      </w:numPr>
+      <w:spacing w:before="240" w:after="60"/>
+      <w:outlineLvl w:val="4"/>
+    </w:pPr>
+    <w:rPr>
+      <w:b/>
+      <w:bCs/>
+      <w:iCs/>
+      <w:szCs w:val="26"/>
+    </w:rPr>
+  </w:style>
+  <w:style w:type="paragraph" w:styleId="Heading6">
+    <w:name w:val="heading 6"/>
+    <w:basedOn w:val="Normal"/>
+    <w:next w:val="Normal"/>
+    <w:link w:val="Heading6Char"/>
+    <w:qFormat/>
+    <w:rsid w:val="00567A8A"/>
+    <w:pPr>
+      <w:numPr>
+        <w:ilvl w:val="5"/>
+        <w:numId w:val="18"/>
+      </w:numPr>
+      <w:spacing w:before="240" w:after="60"/>
+      <w:outlineLvl w:val="5"/>
+    </w:pPr>
+    <w:rPr>
+      <w:b/>
+      <w:bCs/>
+      <w:szCs w:val="22"/>
+    </w:rPr>
+  </w:style>
+  <w:style w:type="paragraph" w:styleId="Heading7">
+    <w:name w:val="heading 7"/>
+    <w:basedOn w:val="Normal"/>
+    <w:next w:val="Normal"/>
+    <w:link w:val="Heading7Char"/>
+    <w:qFormat/>
+    <w:rsid w:val="00567A8A"/>
+    <w:pPr>
+      <w:numPr>
+        <w:ilvl w:val="6"/>
+        <w:numId w:val="18"/>
+      </w:numPr>
+      <w:spacing w:before="240" w:after="60"/>
+      <w:outlineLvl w:val="6"/>
+    </w:pPr>
+    <w:rPr>
+      <w:sz w:val="24"/>
+    </w:rPr>
+  </w:style>
+  <w:style w:type="paragraph" w:styleId="Heading8">
+    <w:name w:val="heading 8"/>
+    <w:basedOn w:val="Normal"/>
+    <w:next w:val="Normal"/>
+    <w:link w:val="Heading8Char"/>
+    <w:qFormat/>
+    <w:rsid w:val="00567A8A"/>
+    <w:pPr>
+      <w:numPr>
+        <w:ilvl w:val="7"/>
+        <w:numId w:val="18"/>
+      </w:numPr>
+      <w:spacing w:before="240" w:after="60"/>
+      <w:outlineLvl w:val="7"/>
+    </w:pPr>
+    <w:rPr>
+      <w:i/>
+      <w:iCs/>
+      <w:sz w:val="24"/>
+    </w:rPr>
+  </w:style>
+  <w:style w:type="paragraph" w:styleId="Heading9">
+    <w:name w:val="heading 9"/>
+    <w:basedOn w:val="Normal"/>
+    <w:next w:val="Normal"/>
+    <w:link w:val="Heading9Char"/>
+    <w:qFormat/>
+    <w:rsid w:val="00567A8A"/>
+    <w:pPr>
+      <w:numPr>
+        <w:ilvl w:val="8"/>
+        <w:numId w:val="18"/>
+      </w:numPr>
+      <w:spacing w:before="240" w:after="60"/>
+      <w:outlineLvl w:val="8"/>
+    </w:pPr>
+    <w:rPr>
+      <w:rFonts w:ascii="Arial" w:hAnsi="Arial" w:cs="Arial"/>
+      <w:szCs w:val="22"/>
+    </w:rPr>
+  </w:style>
+  <w:style w:type="character" w:default="1" w:styleId="DefaultParagraphFont">
     <w:name w:val="Default Paragraph Font"/>
     <w:uiPriority w:val="1"/>
     <w:semiHidden/>
     <w:unhideWhenUsed/>
   </w:style>
-  <w:style w:type="table" w:default="1" w:styleId="Tablanormal">
+  <w:style w:type="table" w:default="1" w:styleId="TableNormal">
     <w:name w:val="Normal Table"/>
     <w:uiPriority w:val="99"/>
     <w:semiHidden/>
@@ -195,37 +688,394 @@
       </w:tblCellMar>
     </w:tblPr>
   </w:style>
-  <w:style w:type="numbering" w:default="1" w:styleId="Sinlista">
+  <w:style w:type="numbering" w:default="1" w:styleId="NoList">
     <w:name w:val="No List"/>
     <w:uiPriority w:val="99"/>
     <w:semiHidden/>
     <w:unhideWhenUsed/>
   </w:style>
+  <w:style w:type="paragraph" w:customStyle="1" w:styleId="TOCHeading1">
+    <w:name w:val="TOC Heading1"/>
+    <w:basedOn w:val="Heading1"/>
+    <w:qFormat/>
+    <w:rsid w:val="00567A8A"/>
+    <w:pPr>
+      <w:numPr>
+        <w:numId w:val="0"/>
+      </w:numPr>
+      <w:tabs>
+        <w:tab w:val="clear" w:pos="0"/>
+      </w:tabs>
+    </w:pPr>
+    <w:rPr>
+      <w:rFonts w:eastAsia="Times New Roman"/>
+    </w:rPr>
+  </w:style>
+  <w:style w:type="character" w:customStyle="1" w:styleId="Heading1Char">
+    <w:name w:val="Heading 1 Char"/>
+    <w:basedOn w:val="DefaultParagraphFont"/>
+    <w:link w:val="Heading1"/>
+    <w:rsid w:val="00567A8A"/>
+    <w:rPr>
+      <w:rFonts w:ascii="Calibri" w:eastAsiaTheme="majorEastAsia" w:hAnsi="Calibri" w:cs="Arial"/>
+      <w:b/>
+      <w:bCs/>
+      <w:smallCaps/>
+      <w:kern w:val="32"/>
+      <w:sz w:val="22"/>
+      <w:szCs w:val="32"/>
+    </w:rPr>
+  </w:style>
+  <w:style w:type="paragraph" w:customStyle="1" w:styleId="MediumList1-Accent61">
+    <w:name w:val="Medium List 1 - Accent 61"/>
+    <w:basedOn w:val="Normal"/>
+    <w:uiPriority w:val="34"/>
+    <w:qFormat/>
+    <w:rsid w:val="00567A8A"/>
+    <w:pPr>
+      <w:spacing w:after="200" w:line="276" w:lineRule="auto"/>
+      <w:ind w:left="720"/>
+      <w:contextualSpacing/>
+    </w:pPr>
+    <w:rPr>
+      <w:rFonts w:eastAsia="Calibri"/>
+      <w:szCs w:val="22"/>
+    </w:rPr>
+  </w:style>
+  <w:style w:type="paragraph" w:customStyle="1" w:styleId="LightList-Accent51">
+    <w:name w:val="Light List - Accent 51"/>
+    <w:basedOn w:val="Normal"/>
+    <w:uiPriority w:val="34"/>
+    <w:qFormat/>
+    <w:rsid w:val="00567A8A"/>
+    <w:pPr>
+      <w:spacing w:after="200" w:line="276" w:lineRule="auto"/>
+      <w:ind w:left="720"/>
+      <w:contextualSpacing/>
+    </w:pPr>
+    <w:rPr>
+      <w:rFonts w:eastAsia="Calibri"/>
+      <w:szCs w:val="22"/>
+      <w:lang w:val="en-CA"/>
+    </w:rPr>
+  </w:style>
+  <w:style w:type="paragraph" w:customStyle="1" w:styleId="SectionHeading">
+    <w:name w:val="Section Heading"/>
+    <w:basedOn w:val="Normal"/>
+    <w:qFormat/>
+    <w:rsid w:val="00567A8A"/>
+    <w:rPr>
+      <w:b/>
+      <w:smallCaps/>
+    </w:rPr>
+  </w:style>
+  <w:style w:type="paragraph" w:customStyle="1" w:styleId="ColorfulShading-Accent31">
+    <w:name w:val="Colorful Shading - Accent 31"/>
+    <w:basedOn w:val="Normal"/>
+    <w:uiPriority w:val="34"/>
+    <w:qFormat/>
+    <w:rsid w:val="00567A8A"/>
+    <w:pPr>
+      <w:spacing w:after="200" w:line="276" w:lineRule="auto"/>
+      <w:ind w:left="720"/>
+      <w:contextualSpacing/>
+    </w:pPr>
+    <w:rPr>
+      <w:rFonts w:eastAsia="Calibri"/>
+      <w:szCs w:val="22"/>
+    </w:rPr>
+  </w:style>
+  <w:style w:type="paragraph" w:customStyle="1" w:styleId="MediumGrid1-Accent21">
+    <w:name w:val="Medium Grid 1 - Accent 21"/>
+    <w:basedOn w:val="Normal"/>
+    <w:uiPriority w:val="34"/>
+    <w:qFormat/>
+    <w:rsid w:val="00567A8A"/>
+    <w:pPr>
+      <w:spacing w:after="200" w:line="276" w:lineRule="auto"/>
+      <w:ind w:left="720"/>
+      <w:contextualSpacing/>
+    </w:pPr>
+    <w:rPr>
+      <w:rFonts w:eastAsia="Calibri"/>
+      <w:szCs w:val="22"/>
+      <w:lang w:val="en-CA"/>
+    </w:rPr>
+  </w:style>
+  <w:style w:type="paragraph" w:customStyle="1" w:styleId="MediumGrid1-Accent22">
+    <w:name w:val="Medium Grid 1 - Accent 22"/>
+    <w:basedOn w:val="Normal"/>
+    <w:uiPriority w:val="34"/>
+    <w:qFormat/>
+    <w:rsid w:val="00567A8A"/>
+    <w:pPr>
+      <w:ind w:left="720"/>
+      <w:contextualSpacing/>
+    </w:pPr>
+  </w:style>
+  <w:style w:type="paragraph" w:customStyle="1" w:styleId="ColorfulList-Accent11">
+    <w:name w:val="Colorful List - Accent 11"/>
+    <w:basedOn w:val="Normal"/>
+    <w:uiPriority w:val="34"/>
+    <w:qFormat/>
+    <w:rsid w:val="00567A8A"/>
+    <w:pPr>
+      <w:ind w:left="720"/>
+      <w:contextualSpacing/>
+    </w:pPr>
+  </w:style>
+  <w:style w:type="character" w:customStyle="1" w:styleId="Heading2Char">
+    <w:name w:val="Heading 2 Char"/>
+    <w:basedOn w:val="DefaultParagraphFont"/>
+    <w:link w:val="Heading2"/>
+    <w:rsid w:val="00567A8A"/>
+    <w:rPr>
+      <w:rFonts w:ascii="Calibri" w:hAnsi="Calibri" w:cs="Arial"/>
+      <w:b/>
+      <w:bCs/>
+      <w:iCs/>
+      <w:sz w:val="24"/>
+      <w:szCs w:val="28"/>
+    </w:rPr>
+  </w:style>
+  <w:style w:type="character" w:customStyle="1" w:styleId="Heading3Char">
+    <w:name w:val="Heading 3 Char"/>
+    <w:basedOn w:val="DefaultParagraphFont"/>
+    <w:link w:val="Heading3"/>
+    <w:rsid w:val="00567A8A"/>
+    <w:rPr>
+      <w:rFonts w:ascii="Calibri" w:hAnsi="Calibri" w:cs="Arial"/>
+      <w:b/>
+      <w:bCs/>
+      <w:i/>
+      <w:sz w:val="22"/>
+      <w:szCs w:val="26"/>
+    </w:rPr>
+  </w:style>
+  <w:style w:type="character" w:customStyle="1" w:styleId="Heading4Char">
+    <w:name w:val="Heading 4 Char"/>
+    <w:basedOn w:val="DefaultParagraphFont"/>
+    <w:link w:val="Heading4"/>
+    <w:uiPriority w:val="9"/>
+    <w:rsid w:val="00567A8A"/>
+    <w:rPr>
+      <w:rFonts w:ascii="Calibri" w:hAnsi="Calibri"/>
+      <w:b/>
+      <w:bCs/>
+      <w:i/>
+      <w:sz w:val="22"/>
+      <w:szCs w:val="28"/>
+    </w:rPr>
+  </w:style>
+  <w:style w:type="character" w:customStyle="1" w:styleId="Heading5Char">
+    <w:name w:val="Heading 5 Char"/>
+    <w:basedOn w:val="DefaultParagraphFont"/>
+    <w:link w:val="Heading5"/>
+    <w:rsid w:val="00567A8A"/>
+    <w:rPr>
+      <w:rFonts w:ascii="Calibri" w:hAnsi="Calibri"/>
+      <w:b/>
+      <w:bCs/>
+      <w:iCs/>
+      <w:sz w:val="22"/>
+      <w:szCs w:val="26"/>
+    </w:rPr>
+  </w:style>
+  <w:style w:type="character" w:customStyle="1" w:styleId="Heading6Char">
+    <w:name w:val="Heading 6 Char"/>
+    <w:basedOn w:val="DefaultParagraphFont"/>
+    <w:link w:val="Heading6"/>
+    <w:rsid w:val="00567A8A"/>
+    <w:rPr>
+      <w:rFonts w:ascii="Calibri" w:hAnsi="Calibri"/>
+      <w:b/>
+      <w:bCs/>
+      <w:sz w:val="22"/>
+      <w:szCs w:val="22"/>
+    </w:rPr>
+  </w:style>
+  <w:style w:type="character" w:customStyle="1" w:styleId="Heading7Char">
+    <w:name w:val="Heading 7 Char"/>
+    <w:basedOn w:val="DefaultParagraphFont"/>
+    <w:link w:val="Heading7"/>
+    <w:rsid w:val="00567A8A"/>
+    <w:rPr>
+      <w:rFonts w:ascii="Calibri" w:hAnsi="Calibri"/>
+      <w:sz w:val="24"/>
+      <w:szCs w:val="24"/>
+    </w:rPr>
+  </w:style>
+  <w:style w:type="character" w:customStyle="1" w:styleId="Heading8Char">
+    <w:name w:val="Heading 8 Char"/>
+    <w:basedOn w:val="DefaultParagraphFont"/>
+    <w:link w:val="Heading8"/>
+    <w:rsid w:val="00567A8A"/>
+    <w:rPr>
+      <w:rFonts w:ascii="Calibri" w:hAnsi="Calibri"/>
+      <w:i/>
+      <w:iCs/>
+      <w:sz w:val="24"/>
+      <w:szCs w:val="24"/>
+    </w:rPr>
+  </w:style>
+  <w:style w:type="character" w:customStyle="1" w:styleId="Heading9Char">
+    <w:name w:val="Heading 9 Char"/>
+    <w:basedOn w:val="DefaultParagraphFont"/>
+    <w:link w:val="Heading9"/>
+    <w:rsid w:val="00567A8A"/>
+    <w:rPr>
+      <w:rFonts w:ascii="Arial" w:hAnsi="Arial" w:cs="Arial"/>
+      <w:sz w:val="22"/>
+      <w:szCs w:val="22"/>
+    </w:rPr>
+  </w:style>
+  <w:style w:type="paragraph" w:styleId="Caption">
+    <w:name w:val="caption"/>
+    <w:basedOn w:val="Normal"/>
+    <w:next w:val="Normal"/>
+    <w:qFormat/>
+    <w:rsid w:val="00567A8A"/>
+    <w:pPr>
+      <w:spacing w:before="40" w:after="120"/>
+    </w:pPr>
+    <w:rPr>
+      <w:b/>
+      <w:bCs/>
+      <w:sz w:val="12"/>
+      <w:szCs w:val="20"/>
+    </w:rPr>
+  </w:style>
+  <w:style w:type="paragraph" w:styleId="Title">
+    <w:name w:val="Title"/>
+    <w:basedOn w:val="Normal"/>
+    <w:link w:val="TitleChar"/>
+    <w:qFormat/>
+    <w:rsid w:val="00567A8A"/>
+    <w:pPr>
+      <w:spacing w:before="240" w:after="60"/>
+      <w:jc w:val="center"/>
+      <w:outlineLvl w:val="0"/>
+    </w:pPr>
+    <w:rPr>
+      <w:rFonts w:cs="Arial"/>
+      <w:b/>
+      <w:bCs/>
+      <w:kern w:val="28"/>
+      <w:sz w:val="32"/>
+      <w:szCs w:val="32"/>
+    </w:rPr>
+  </w:style>
+  <w:style w:type="character" w:customStyle="1" w:styleId="TitleChar">
+    <w:name w:val="Title Char"/>
+    <w:basedOn w:val="DefaultParagraphFont"/>
+    <w:link w:val="Title"/>
+    <w:rsid w:val="00567A8A"/>
+    <w:rPr>
+      <w:rFonts w:ascii="Calibri" w:hAnsi="Calibri" w:cs="Arial"/>
+      <w:b/>
+      <w:bCs/>
+      <w:kern w:val="28"/>
+      <w:sz w:val="32"/>
+      <w:szCs w:val="32"/>
+    </w:rPr>
+  </w:style>
+  <w:style w:type="character" w:styleId="Strong">
+    <w:name w:val="Strong"/>
+    <w:basedOn w:val="DefaultParagraphFont"/>
+    <w:qFormat/>
+    <w:rsid w:val="00567A8A"/>
+    <w:rPr>
+      <w:b/>
+      <w:bCs/>
+    </w:rPr>
+  </w:style>
+  <w:style w:type="character" w:styleId="Emphasis">
+    <w:name w:val="Emphasis"/>
+    <w:basedOn w:val="DefaultParagraphFont"/>
+    <w:qFormat/>
+    <w:rsid w:val="00567A8A"/>
+    <w:rPr>
+      <w:i/>
+      <w:iCs/>
+    </w:rPr>
+  </w:style>
+  <w:style w:type="paragraph" w:styleId="Header">
+    <w:name w:val="header"/>
+    <w:basedOn w:val="Normal"/>
+    <w:link w:val="HeaderChar"/>
+    <w:uiPriority w:val="99"/>
+    <w:unhideWhenUsed/>
+    <w:rsid w:val="00DE3A4A"/>
+    <w:pPr>
+      <w:tabs>
+        <w:tab w:val="center" w:pos="4680"/>
+        <w:tab w:val="right" w:pos="9360"/>
+      </w:tabs>
+    </w:pPr>
+  </w:style>
+  <w:style w:type="character" w:customStyle="1" w:styleId="HeaderChar">
+    <w:name w:val="Header Char"/>
+    <w:basedOn w:val="DefaultParagraphFont"/>
+    <w:link w:val="Header"/>
+    <w:uiPriority w:val="99"/>
+    <w:rsid w:val="00DE3A4A"/>
+    <w:rPr>
+      <w:rFonts w:ascii="Calibri" w:hAnsi="Calibri"/>
+      <w:sz w:val="22"/>
+      <w:szCs w:val="24"/>
+    </w:rPr>
+  </w:style>
+  <w:style w:type="paragraph" w:styleId="Footer">
+    <w:name w:val="footer"/>
+    <w:basedOn w:val="Normal"/>
+    <w:link w:val="FooterChar"/>
+    <w:uiPriority w:val="99"/>
+    <w:unhideWhenUsed/>
+    <w:rsid w:val="00DE3A4A"/>
+    <w:pPr>
+      <w:tabs>
+        <w:tab w:val="center" w:pos="4680"/>
+        <w:tab w:val="right" w:pos="9360"/>
+      </w:tabs>
+    </w:pPr>
+  </w:style>
+  <w:style w:type="character" w:customStyle="1" w:styleId="FooterChar">
+    <w:name w:val="Footer Char"/>
+    <w:basedOn w:val="DefaultParagraphFont"/>
+    <w:link w:val="Footer"/>
+    <w:uiPriority w:val="99"/>
+    <w:rsid w:val="00DE3A4A"/>
+    <w:rPr>
+      <w:rFonts w:ascii="Calibri" w:hAnsi="Calibri"/>
+      <w:sz w:val="22"/>
+      <w:szCs w:val="24"/>
+    </w:rPr>
+  </w:style>
 </w:styles>
 </file>
 
 <file path=word/stylesWithEffects.xml><?xml version="1.0" encoding="utf-8"?>
-<w:styles xmlns:wpc="http://schemas.microsoft.com/office/word/2010/wordprocessingCanvas" xmlns:mo="http://schemas.microsoft.com/office/mac/office/2008/main" xmlns:mc="http://schemas.openxmlformats.org/markup-compatibility/2006" xmlns:mv="urn:schemas-microsoft-com:mac:vml" xmlns:o="urn:schemas-microsoft-com:office:office" xmlns:r="http://schemas.openxmlformats.org/officeDocument/2006/relationships" xmlns:m="http://schemas.openxmlformats.org/officeDocument/2006/math" xmlns:v="urn:schemas-microsoft-com:vml" xmlns:wp14="http://schemas.microsoft.com/office/word/2010/wordprocessingDrawing" xmlns:wp="http://schemas.openxmlformats.org/drawingml/2006/wordprocessingDrawing" xmlns:w10="urn:schemas-microsoft-com:office:word" xmlns:w="http://schemas.openxmlformats.org/wordprocessingml/2006/main" xmlns:w14="http://schemas.microsoft.com/office/word/2010/wordml" xmlns:wpg="http://schemas.microsoft.com/office/word/2010/wordprocessingGroup" xmlns:wpi="http://schemas.microsoft.com/office/word/2010/wordprocessingInk" xmlns:wne="http://schemas.microsoft.com/office/word/2006/wordml" xmlns:wps="http://schemas.microsoft.com/office/word/2010/wordprocessingShape" mc:Ignorable="w14 wp14">
+<w:styles xmlns:wpc="http://schemas.microsoft.com/office/word/2010/wordprocessingCanvas" xmlns:mc="http://schemas.openxmlformats.org/markup-compatibility/2006" xmlns:o="urn:schemas-microsoft-com:office:office" xmlns:r="http://schemas.openxmlformats.org/officeDocument/2006/relationships" xmlns:m="http://schemas.openxmlformats.org/officeDocument/2006/math" xmlns:v="urn:schemas-microsoft-com:vml" xmlns:wp14="http://schemas.microsoft.com/office/word/2010/wordprocessingDrawing" xmlns:wp="http://schemas.openxmlformats.org/drawingml/2006/wordprocessingDrawing" xmlns:w10="urn:schemas-microsoft-com:office:word" xmlns:w="http://schemas.openxmlformats.org/wordprocessingml/2006/main" xmlns:w14="http://schemas.microsoft.com/office/word/2010/wordml" xmlns:wpg="http://schemas.microsoft.com/office/word/2010/wordprocessingGroup" xmlns:wpi="http://schemas.microsoft.com/office/word/2010/wordprocessingInk" xmlns:wne="http://schemas.microsoft.com/office/word/2006/wordml" xmlns:wps="http://schemas.microsoft.com/office/word/2010/wordprocessingShape" mc:Ignorable="w14 wp14">
   <w:docDefaults>
     <w:rPrDefault>
       <w:rPr>
-        <w:rFonts w:ascii="Cambria" w:eastAsia="ＭＳ 明朝" w:hAnsi="Cambria" w:cs="Times New Roman"/>
-        <w:lang w:val="en-US" w:eastAsia="es-ES" w:bidi="ar-SA"/>
+        <w:rFonts w:ascii="Times New Roman" w:eastAsiaTheme="minorEastAsia" w:hAnsi="Times New Roman" w:cs="Times New Roman"/>
+        <w:lang w:val="en-US" w:eastAsia="zh-CN" w:bidi="ar-SA"/>
       </w:rPr>
     </w:rPrDefault>
     <w:pPrDefault/>
   </w:docDefaults>
-  <w:latentStyles w:defLockedState="0" w:defUIPriority="99" w:defSemiHidden="1" w:defUnhideWhenUsed="1" w:defQFormat="0" w:count="276">
+  <w:latentStyles w:defLockedState="0" w:defUIPriority="99" w:defSemiHidden="1" w:defUnhideWhenUsed="1" w:defQFormat="0" w:count="267">
     <w:lsdException w:name="Normal" w:semiHidden="0" w:uiPriority="0" w:unhideWhenUsed="0" w:qFormat="1"/>
-    <w:lsdException w:name="heading 1" w:semiHidden="0" w:uiPriority="9" w:unhideWhenUsed="0" w:qFormat="1"/>
-    <w:lsdException w:name="heading 2" w:uiPriority="9" w:qFormat="1"/>
-    <w:lsdException w:name="heading 3" w:uiPriority="9" w:qFormat="1"/>
+    <w:lsdException w:name="heading 1" w:semiHidden="0" w:uiPriority="0" w:unhideWhenUsed="0" w:qFormat="1"/>
+    <w:lsdException w:name="heading 2" w:uiPriority="0" w:qFormat="1"/>
+    <w:lsdException w:name="heading 3" w:uiPriority="0" w:qFormat="1"/>
     <w:lsdException w:name="heading 4" w:uiPriority="9" w:qFormat="1"/>
-    <w:lsdException w:name="heading 5" w:uiPriority="9" w:qFormat="1"/>
-    <w:lsdException w:name="heading 6" w:uiPriority="9" w:qFormat="1"/>
-    <w:lsdException w:name="heading 7" w:uiPriority="9" w:qFormat="1"/>
-    <w:lsdException w:name="heading 8" w:uiPriority="9" w:qFormat="1"/>
-    <w:lsdException w:name="heading 9" w:uiPriority="9" w:qFormat="1"/>
+    <w:lsdException w:name="heading 5" w:uiPriority="0" w:qFormat="1"/>
+    <w:lsdException w:name="heading 6" w:uiPriority="0" w:qFormat="1"/>
+    <w:lsdException w:name="heading 7" w:uiPriority="0" w:qFormat="1"/>
+    <w:lsdException w:name="heading 8" w:uiPriority="0" w:qFormat="1"/>
+    <w:lsdException w:name="heading 9" w:uiPriority="0" w:qFormat="1"/>
     <w:lsdException w:name="toc 1" w:uiPriority="39"/>
     <w:lsdException w:name="toc 2" w:uiPriority="39"/>
     <w:lsdException w:name="toc 3" w:uiPriority="39"/>
@@ -235,15 +1085,15 @@
     <w:lsdException w:name="toc 7" w:uiPriority="39"/>
     <w:lsdException w:name="toc 8" w:uiPriority="39"/>
     <w:lsdException w:name="toc 9" w:uiPriority="39"/>
-    <w:lsdException w:name="caption" w:uiPriority="35" w:qFormat="1"/>
-    <w:lsdException w:name="Title" w:semiHidden="0" w:uiPriority="10" w:unhideWhenUsed="0" w:qFormat="1"/>
+    <w:lsdException w:name="caption" w:uiPriority="0" w:qFormat="1"/>
+    <w:lsdException w:name="Title" w:semiHidden="0" w:uiPriority="0" w:unhideWhenUsed="0" w:qFormat="1"/>
     <w:lsdException w:name="Default Paragraph Font" w:uiPriority="1"/>
-    <w:lsdException w:name="Subtitle" w:semiHidden="0" w:uiPriority="11" w:unhideWhenUsed="0" w:qFormat="1"/>
-    <w:lsdException w:name="Strong" w:semiHidden="0" w:uiPriority="22" w:unhideWhenUsed="0" w:qFormat="1"/>
-    <w:lsdException w:name="Emphasis" w:semiHidden="0" w:uiPriority="20" w:unhideWhenUsed="0" w:qFormat="1"/>
+    <w:lsdException w:name="Subtitle" w:semiHidden="0" w:uiPriority="0" w:unhideWhenUsed="0" w:qFormat="1"/>
+    <w:lsdException w:name="Strong" w:semiHidden="0" w:uiPriority="0" w:unhideWhenUsed="0" w:qFormat="1"/>
+    <w:lsdException w:name="Emphasis" w:semiHidden="0" w:uiPriority="0" w:unhideWhenUsed="0" w:qFormat="1"/>
     <w:lsdException w:name="Table Grid" w:semiHidden="0" w:uiPriority="59" w:unhideWhenUsed="0"/>
     <w:lsdException w:name="Placeholder Text" w:unhideWhenUsed="0"/>
-    <w:lsdException w:name="No Spacing" w:semiHidden="0" w:uiPriority="1" w:unhideWhenUsed="0" w:qFormat="1"/>
+    <w:lsdException w:name="No Spacing" w:semiHidden="0" w:uiPriority="0" w:unhideWhenUsed="0" w:qFormat="1"/>
     <w:lsdException w:name="Light Shading" w:semiHidden="0" w:uiPriority="60" w:unhideWhenUsed="0"/>
     <w:lsdException w:name="Light List" w:semiHidden="0" w:uiPriority="61" w:unhideWhenUsed="0"/>
     <w:lsdException w:name="Light Grid" w:semiHidden="0" w:uiPriority="62" w:unhideWhenUsed="0"/>
@@ -265,9 +1115,9 @@
     <w:lsdException w:name="Medium Shading 2 Accent 1" w:semiHidden="0" w:uiPriority="64" w:unhideWhenUsed="0"/>
     <w:lsdException w:name="Medium List 1 Accent 1" w:semiHidden="0" w:uiPriority="65" w:unhideWhenUsed="0"/>
     <w:lsdException w:name="Revision" w:unhideWhenUsed="0"/>
-    <w:lsdException w:name="List Paragraph" w:semiHidden="0" w:uiPriority="34" w:unhideWhenUsed="0" w:qFormat="1"/>
-    <w:lsdException w:name="Quote" w:semiHidden="0" w:uiPriority="29" w:unhideWhenUsed="0" w:qFormat="1"/>
-    <w:lsdException w:name="Intense Quote" w:semiHidden="0" w:uiPriority="30" w:unhideWhenUsed="0" w:qFormat="1"/>
+    <w:lsdException w:name="List Paragraph" w:semiHidden="0" w:uiPriority="0" w:unhideWhenUsed="0" w:qFormat="1"/>
+    <w:lsdException w:name="Quote" w:semiHidden="0" w:uiPriority="0" w:unhideWhenUsed="0" w:qFormat="1"/>
+    <w:lsdException w:name="Intense Quote" w:semiHidden="0" w:uiPriority="0" w:unhideWhenUsed="0" w:qFormat="1"/>
     <w:lsdException w:name="Medium List 2 Accent 1" w:semiHidden="0" w:uiPriority="66" w:unhideWhenUsed="0"/>
     <w:lsdException w:name="Medium Grid 1 Accent 1" w:semiHidden="0" w:uiPriority="67" w:unhideWhenUsed="0"/>
     <w:lsdException w:name="Medium Grid 2 Accent 1" w:semiHidden="0" w:uiPriority="68" w:unhideWhenUsed="0"/>
@@ -346,29 +1196,237 @@
     <w:lsdException w:name="Colorful Shading Accent 6" w:semiHidden="0" w:uiPriority="71" w:unhideWhenUsed="0"/>
     <w:lsdException w:name="Colorful List Accent 6" w:semiHidden="0" w:uiPriority="72" w:unhideWhenUsed="0"/>
     <w:lsdException w:name="Colorful Grid Accent 6" w:semiHidden="0" w:uiPriority="73" w:unhideWhenUsed="0"/>
-    <w:lsdException w:name="Subtle Emphasis" w:semiHidden="0" w:uiPriority="19" w:unhideWhenUsed="0" w:qFormat="1"/>
-    <w:lsdException w:name="Intense Emphasis" w:semiHidden="0" w:uiPriority="21" w:unhideWhenUsed="0" w:qFormat="1"/>
-    <w:lsdException w:name="Subtle Reference" w:semiHidden="0" w:uiPriority="31" w:unhideWhenUsed="0" w:qFormat="1"/>
-    <w:lsdException w:name="Intense Reference" w:semiHidden="0" w:uiPriority="32" w:unhideWhenUsed="0" w:qFormat="1"/>
-    <w:lsdException w:name="Book Title" w:semiHidden="0" w:uiPriority="33" w:unhideWhenUsed="0" w:qFormat="1"/>
+    <w:lsdException w:name="Subtle Emphasis" w:semiHidden="0" w:uiPriority="0" w:unhideWhenUsed="0" w:qFormat="1"/>
+    <w:lsdException w:name="Intense Emphasis" w:semiHidden="0" w:uiPriority="0" w:unhideWhenUsed="0" w:qFormat="1"/>
+    <w:lsdException w:name="Subtle Reference" w:semiHidden="0" w:uiPriority="0" w:unhideWhenUsed="0" w:qFormat="1"/>
+    <w:lsdException w:name="Intense Reference" w:semiHidden="0" w:uiPriority="0" w:unhideWhenUsed="0" w:qFormat="1"/>
+    <w:lsdException w:name="Book Title" w:semiHidden="0" w:uiPriority="0" w:unhideWhenUsed="0" w:qFormat="1"/>
     <w:lsdException w:name="Bibliography" w:uiPriority="37"/>
-    <w:lsdException w:name="TOC Heading" w:uiPriority="39" w:qFormat="1"/>
+    <w:lsdException w:name="TOC Heading" w:uiPriority="0" w:qFormat="1"/>
   </w:latentStyles>
   <w:style w:type="paragraph" w:default="1" w:styleId="Normal">
     <w:name w:val="Normal"/>
     <w:qFormat/>
-    <w:rPr>
+    <w:rsid w:val="00567A8A"/>
+    <w:rPr>
+      <w:rFonts w:ascii="Calibri" w:hAnsi="Calibri"/>
+      <w:sz w:val="22"/>
+      <w:szCs w:val="24"/>
+    </w:rPr>
+  </w:style>
+  <w:style w:type="paragraph" w:styleId="Heading1">
+    <w:name w:val="heading 1"/>
+    <w:basedOn w:val="Normal"/>
+    <w:next w:val="Normal"/>
+    <w:link w:val="Heading1Char"/>
+    <w:qFormat/>
+    <w:rsid w:val="00567A8A"/>
+    <w:pPr>
+      <w:keepNext/>
+      <w:numPr>
+        <w:numId w:val="18"/>
+      </w:numPr>
+      <w:tabs>
+        <w:tab w:val="left" w:pos="0"/>
+      </w:tabs>
+      <w:spacing w:before="240" w:after="60"/>
+      <w:outlineLvl w:val="0"/>
+    </w:pPr>
+    <w:rPr>
+      <w:rFonts w:eastAsiaTheme="majorEastAsia" w:cs="Arial"/>
+      <w:b/>
+      <w:bCs/>
+      <w:smallCaps/>
+      <w:kern w:val="32"/>
+      <w:szCs w:val="32"/>
+    </w:rPr>
+  </w:style>
+  <w:style w:type="paragraph" w:styleId="Heading2">
+    <w:name w:val="heading 2"/>
+    <w:basedOn w:val="Normal"/>
+    <w:next w:val="Normal"/>
+    <w:link w:val="Heading2Char"/>
+    <w:qFormat/>
+    <w:rsid w:val="00567A8A"/>
+    <w:pPr>
+      <w:keepNext/>
+      <w:numPr>
+        <w:ilvl w:val="1"/>
+        <w:numId w:val="18"/>
+      </w:numPr>
+      <w:spacing w:before="240" w:after="60"/>
+      <w:outlineLvl w:val="1"/>
+    </w:pPr>
+    <w:rPr>
+      <w:rFonts w:cs="Arial"/>
+      <w:b/>
+      <w:bCs/>
+      <w:iCs/>
       <w:sz w:val="24"/>
-      <w:szCs w:val="24"/>
-    </w:rPr>
-  </w:style>
-  <w:style w:type="character" w:default="1" w:styleId="Fuentedeprrafopredeter">
+      <w:szCs w:val="28"/>
+    </w:rPr>
+  </w:style>
+  <w:style w:type="paragraph" w:styleId="Heading3">
+    <w:name w:val="heading 3"/>
+    <w:basedOn w:val="Normal"/>
+    <w:next w:val="Normal"/>
+    <w:link w:val="Heading3Char"/>
+    <w:qFormat/>
+    <w:rsid w:val="00567A8A"/>
+    <w:pPr>
+      <w:keepNext/>
+      <w:numPr>
+        <w:ilvl w:val="2"/>
+        <w:numId w:val="18"/>
+      </w:numPr>
+      <w:tabs>
+        <w:tab w:val="left" w:pos="0"/>
+      </w:tabs>
+      <w:spacing w:before="240" w:after="60"/>
+      <w:outlineLvl w:val="2"/>
+    </w:pPr>
+    <w:rPr>
+      <w:rFonts w:cs="Arial"/>
+      <w:b/>
+      <w:bCs/>
+      <w:i/>
+      <w:szCs w:val="26"/>
+    </w:rPr>
+  </w:style>
+  <w:style w:type="paragraph" w:styleId="Heading4">
+    <w:name w:val="heading 4"/>
+    <w:basedOn w:val="Normal"/>
+    <w:next w:val="Normal"/>
+    <w:link w:val="Heading4Char"/>
+    <w:uiPriority w:val="9"/>
+    <w:qFormat/>
+    <w:rsid w:val="00567A8A"/>
+    <w:pPr>
+      <w:keepNext/>
+      <w:numPr>
+        <w:ilvl w:val="3"/>
+        <w:numId w:val="18"/>
+      </w:numPr>
+      <w:spacing w:before="240" w:after="60"/>
+      <w:outlineLvl w:val="3"/>
+    </w:pPr>
+    <w:rPr>
+      <w:b/>
+      <w:bCs/>
+      <w:i/>
+      <w:szCs w:val="28"/>
+    </w:rPr>
+  </w:style>
+  <w:style w:type="paragraph" w:styleId="Heading5">
+    <w:name w:val="heading 5"/>
+    <w:basedOn w:val="Normal"/>
+    <w:next w:val="Normal"/>
+    <w:link w:val="Heading5Char"/>
+    <w:qFormat/>
+    <w:rsid w:val="00567A8A"/>
+    <w:pPr>
+      <w:numPr>
+        <w:ilvl w:val="4"/>
+        <w:numId w:val="18"/>
+      </w:numPr>
+      <w:spacing w:before="240" w:after="60"/>
+      <w:outlineLvl w:val="4"/>
+    </w:pPr>
+    <w:rPr>
+      <w:b/>
+      <w:bCs/>
+      <w:iCs/>
+      <w:szCs w:val="26"/>
+    </w:rPr>
+  </w:style>
+  <w:style w:type="paragraph" w:styleId="Heading6">
+    <w:name w:val="heading 6"/>
+    <w:basedOn w:val="Normal"/>
+    <w:next w:val="Normal"/>
+    <w:link w:val="Heading6Char"/>
+    <w:qFormat/>
+    <w:rsid w:val="00567A8A"/>
+    <w:pPr>
+      <w:numPr>
+        <w:ilvl w:val="5"/>
+        <w:numId w:val="18"/>
+      </w:numPr>
+      <w:spacing w:before="240" w:after="60"/>
+      <w:outlineLvl w:val="5"/>
+    </w:pPr>
+    <w:rPr>
+      <w:b/>
+      <w:bCs/>
+      <w:szCs w:val="22"/>
+    </w:rPr>
+  </w:style>
+  <w:style w:type="paragraph" w:styleId="Heading7">
+    <w:name w:val="heading 7"/>
+    <w:basedOn w:val="Normal"/>
+    <w:next w:val="Normal"/>
+    <w:link w:val="Heading7Char"/>
+    <w:qFormat/>
+    <w:rsid w:val="00567A8A"/>
+    <w:pPr>
+      <w:numPr>
+        <w:ilvl w:val="6"/>
+        <w:numId w:val="18"/>
+      </w:numPr>
+      <w:spacing w:before="240" w:after="60"/>
+      <w:outlineLvl w:val="6"/>
+    </w:pPr>
+    <w:rPr>
+      <w:sz w:val="24"/>
+    </w:rPr>
+  </w:style>
+  <w:style w:type="paragraph" w:styleId="Heading8">
+    <w:name w:val="heading 8"/>
+    <w:basedOn w:val="Normal"/>
+    <w:next w:val="Normal"/>
+    <w:link w:val="Heading8Char"/>
+    <w:qFormat/>
+    <w:rsid w:val="00567A8A"/>
+    <w:pPr>
+      <w:numPr>
+        <w:ilvl w:val="7"/>
+        <w:numId w:val="18"/>
+      </w:numPr>
+      <w:spacing w:before="240" w:after="60"/>
+      <w:outlineLvl w:val="7"/>
+    </w:pPr>
+    <w:rPr>
+      <w:i/>
+      <w:iCs/>
+      <w:sz w:val="24"/>
+    </w:rPr>
+  </w:style>
+  <w:style w:type="paragraph" w:styleId="Heading9">
+    <w:name w:val="heading 9"/>
+    <w:basedOn w:val="Normal"/>
+    <w:next w:val="Normal"/>
+    <w:link w:val="Heading9Char"/>
+    <w:qFormat/>
+    <w:rsid w:val="00567A8A"/>
+    <w:pPr>
+      <w:numPr>
+        <w:ilvl w:val="8"/>
+        <w:numId w:val="18"/>
+      </w:numPr>
+      <w:spacing w:before="240" w:after="60"/>
+      <w:outlineLvl w:val="8"/>
+    </w:pPr>
+    <w:rPr>
+      <w:rFonts w:ascii="Arial" w:hAnsi="Arial" w:cs="Arial"/>
+      <w:szCs w:val="22"/>
+    </w:rPr>
+  </w:style>
+  <w:style w:type="character" w:default="1" w:styleId="DefaultParagraphFont">
     <w:name w:val="Default Paragraph Font"/>
     <w:uiPriority w:val="1"/>
     <w:semiHidden/>
     <w:unhideWhenUsed/>
   </w:style>
-  <w:style w:type="table" w:default="1" w:styleId="Tablanormal">
+  <w:style w:type="table" w:default="1" w:styleId="TableNormal">
     <w:name w:val="Normal Table"/>
     <w:uiPriority w:val="99"/>
     <w:semiHidden/>
@@ -383,17 +1441,374 @@
       </w:tblCellMar>
     </w:tblPr>
   </w:style>
-  <w:style w:type="numbering" w:default="1" w:styleId="Sinlista">
+  <w:style w:type="numbering" w:default="1" w:styleId="NoList">
     <w:name w:val="No List"/>
     <w:uiPriority w:val="99"/>
     <w:semiHidden/>
     <w:unhideWhenUsed/>
   </w:style>
+  <w:style w:type="paragraph" w:customStyle="1" w:styleId="TOCHeading1">
+    <w:name w:val="TOC Heading1"/>
+    <w:basedOn w:val="Heading1"/>
+    <w:qFormat/>
+    <w:rsid w:val="00567A8A"/>
+    <w:pPr>
+      <w:numPr>
+        <w:numId w:val="0"/>
+      </w:numPr>
+      <w:tabs>
+        <w:tab w:val="clear" w:pos="0"/>
+      </w:tabs>
+    </w:pPr>
+    <w:rPr>
+      <w:rFonts w:eastAsia="Times New Roman"/>
+    </w:rPr>
+  </w:style>
+  <w:style w:type="character" w:customStyle="1" w:styleId="Heading1Char">
+    <w:name w:val="Heading 1 Char"/>
+    <w:basedOn w:val="DefaultParagraphFont"/>
+    <w:link w:val="Heading1"/>
+    <w:rsid w:val="00567A8A"/>
+    <w:rPr>
+      <w:rFonts w:ascii="Calibri" w:eastAsiaTheme="majorEastAsia" w:hAnsi="Calibri" w:cs="Arial"/>
+      <w:b/>
+      <w:bCs/>
+      <w:smallCaps/>
+      <w:kern w:val="32"/>
+      <w:sz w:val="22"/>
+      <w:szCs w:val="32"/>
+    </w:rPr>
+  </w:style>
+  <w:style w:type="paragraph" w:customStyle="1" w:styleId="MediumList1-Accent61">
+    <w:name w:val="Medium List 1 - Accent 61"/>
+    <w:basedOn w:val="Normal"/>
+    <w:uiPriority w:val="34"/>
+    <w:qFormat/>
+    <w:rsid w:val="00567A8A"/>
+    <w:pPr>
+      <w:spacing w:after="200" w:line="276" w:lineRule="auto"/>
+      <w:ind w:left="720"/>
+      <w:contextualSpacing/>
+    </w:pPr>
+    <w:rPr>
+      <w:rFonts w:eastAsia="Calibri"/>
+      <w:szCs w:val="22"/>
+    </w:rPr>
+  </w:style>
+  <w:style w:type="paragraph" w:customStyle="1" w:styleId="LightList-Accent51">
+    <w:name w:val="Light List - Accent 51"/>
+    <w:basedOn w:val="Normal"/>
+    <w:uiPriority w:val="34"/>
+    <w:qFormat/>
+    <w:rsid w:val="00567A8A"/>
+    <w:pPr>
+      <w:spacing w:after="200" w:line="276" w:lineRule="auto"/>
+      <w:ind w:left="720"/>
+      <w:contextualSpacing/>
+    </w:pPr>
+    <w:rPr>
+      <w:rFonts w:eastAsia="Calibri"/>
+      <w:szCs w:val="22"/>
+      <w:lang w:val="en-CA"/>
+    </w:rPr>
+  </w:style>
+  <w:style w:type="paragraph" w:customStyle="1" w:styleId="SectionHeading">
+    <w:name w:val="Section Heading"/>
+    <w:basedOn w:val="Normal"/>
+    <w:qFormat/>
+    <w:rsid w:val="00567A8A"/>
+    <w:rPr>
+      <w:b/>
+      <w:smallCaps/>
+    </w:rPr>
+  </w:style>
+  <w:style w:type="paragraph" w:customStyle="1" w:styleId="ColorfulShading-Accent31">
+    <w:name w:val="Colorful Shading - Accent 31"/>
+    <w:basedOn w:val="Normal"/>
+    <w:uiPriority w:val="34"/>
+    <w:qFormat/>
+    <w:rsid w:val="00567A8A"/>
+    <w:pPr>
+      <w:spacing w:after="200" w:line="276" w:lineRule="auto"/>
+      <w:ind w:left="720"/>
+      <w:contextualSpacing/>
+    </w:pPr>
+    <w:rPr>
+      <w:rFonts w:eastAsia="Calibri"/>
+      <w:szCs w:val="22"/>
+    </w:rPr>
+  </w:style>
+  <w:style w:type="paragraph" w:customStyle="1" w:styleId="MediumGrid1-Accent21">
+    <w:name w:val="Medium Grid 1 - Accent 21"/>
+    <w:basedOn w:val="Normal"/>
+    <w:uiPriority w:val="34"/>
+    <w:qFormat/>
+    <w:rsid w:val="00567A8A"/>
+    <w:pPr>
+      <w:spacing w:after="200" w:line="276" w:lineRule="auto"/>
+      <w:ind w:left="720"/>
+      <w:contextualSpacing/>
+    </w:pPr>
+    <w:rPr>
+      <w:rFonts w:eastAsia="Calibri"/>
+      <w:szCs w:val="22"/>
+      <w:lang w:val="en-CA"/>
+    </w:rPr>
+  </w:style>
+  <w:style w:type="paragraph" w:customStyle="1" w:styleId="MediumGrid1-Accent22">
+    <w:name w:val="Medium Grid 1 - Accent 22"/>
+    <w:basedOn w:val="Normal"/>
+    <w:uiPriority w:val="34"/>
+    <w:qFormat/>
+    <w:rsid w:val="00567A8A"/>
+    <w:pPr>
+      <w:ind w:left="720"/>
+      <w:contextualSpacing/>
+    </w:pPr>
+  </w:style>
+  <w:style w:type="paragraph" w:customStyle="1" w:styleId="ColorfulList-Accent11">
+    <w:name w:val="Colorful List - Accent 11"/>
+    <w:basedOn w:val="Normal"/>
+    <w:uiPriority w:val="34"/>
+    <w:qFormat/>
+    <w:rsid w:val="00567A8A"/>
+    <w:pPr>
+      <w:ind w:left="720"/>
+      <w:contextualSpacing/>
+    </w:pPr>
+  </w:style>
+  <w:style w:type="character" w:customStyle="1" w:styleId="Heading2Char">
+    <w:name w:val="Heading 2 Char"/>
+    <w:basedOn w:val="DefaultParagraphFont"/>
+    <w:link w:val="Heading2"/>
+    <w:rsid w:val="00567A8A"/>
+    <w:rPr>
+      <w:rFonts w:ascii="Calibri" w:hAnsi="Calibri" w:cs="Arial"/>
+      <w:b/>
+      <w:bCs/>
+      <w:iCs/>
+      <w:sz w:val="24"/>
+      <w:szCs w:val="28"/>
+    </w:rPr>
+  </w:style>
+  <w:style w:type="character" w:customStyle="1" w:styleId="Heading3Char">
+    <w:name w:val="Heading 3 Char"/>
+    <w:basedOn w:val="DefaultParagraphFont"/>
+    <w:link w:val="Heading3"/>
+    <w:rsid w:val="00567A8A"/>
+    <w:rPr>
+      <w:rFonts w:ascii="Calibri" w:hAnsi="Calibri" w:cs="Arial"/>
+      <w:b/>
+      <w:bCs/>
+      <w:i/>
+      <w:sz w:val="22"/>
+      <w:szCs w:val="26"/>
+    </w:rPr>
+  </w:style>
+  <w:style w:type="character" w:customStyle="1" w:styleId="Heading4Char">
+    <w:name w:val="Heading 4 Char"/>
+    <w:basedOn w:val="DefaultParagraphFont"/>
+    <w:link w:val="Heading4"/>
+    <w:uiPriority w:val="9"/>
+    <w:rsid w:val="00567A8A"/>
+    <w:rPr>
+      <w:rFonts w:ascii="Calibri" w:hAnsi="Calibri"/>
+      <w:b/>
+      <w:bCs/>
+      <w:i/>
+      <w:sz w:val="22"/>
+      <w:szCs w:val="28"/>
+    </w:rPr>
+  </w:style>
+  <w:style w:type="character" w:customStyle="1" w:styleId="Heading5Char">
+    <w:name w:val="Heading 5 Char"/>
+    <w:basedOn w:val="DefaultParagraphFont"/>
+    <w:link w:val="Heading5"/>
+    <w:rsid w:val="00567A8A"/>
+    <w:rPr>
+      <w:rFonts w:ascii="Calibri" w:hAnsi="Calibri"/>
+      <w:b/>
+      <w:bCs/>
+      <w:iCs/>
+      <w:sz w:val="22"/>
+      <w:szCs w:val="26"/>
+    </w:rPr>
+  </w:style>
+  <w:style w:type="character" w:customStyle="1" w:styleId="Heading6Char">
+    <w:name w:val="Heading 6 Char"/>
+    <w:basedOn w:val="DefaultParagraphFont"/>
+    <w:link w:val="Heading6"/>
+    <w:rsid w:val="00567A8A"/>
+    <w:rPr>
+      <w:rFonts w:ascii="Calibri" w:hAnsi="Calibri"/>
+      <w:b/>
+      <w:bCs/>
+      <w:sz w:val="22"/>
+      <w:szCs w:val="22"/>
+    </w:rPr>
+  </w:style>
+  <w:style w:type="character" w:customStyle="1" w:styleId="Heading7Char">
+    <w:name w:val="Heading 7 Char"/>
+    <w:basedOn w:val="DefaultParagraphFont"/>
+    <w:link w:val="Heading7"/>
+    <w:rsid w:val="00567A8A"/>
+    <w:rPr>
+      <w:rFonts w:ascii="Calibri" w:hAnsi="Calibri"/>
+      <w:sz w:val="24"/>
+      <w:szCs w:val="24"/>
+    </w:rPr>
+  </w:style>
+  <w:style w:type="character" w:customStyle="1" w:styleId="Heading8Char">
+    <w:name w:val="Heading 8 Char"/>
+    <w:basedOn w:val="DefaultParagraphFont"/>
+    <w:link w:val="Heading8"/>
+    <w:rsid w:val="00567A8A"/>
+    <w:rPr>
+      <w:rFonts w:ascii="Calibri" w:hAnsi="Calibri"/>
+      <w:i/>
+      <w:iCs/>
+      <w:sz w:val="24"/>
+      <w:szCs w:val="24"/>
+    </w:rPr>
+  </w:style>
+  <w:style w:type="character" w:customStyle="1" w:styleId="Heading9Char">
+    <w:name w:val="Heading 9 Char"/>
+    <w:basedOn w:val="DefaultParagraphFont"/>
+    <w:link w:val="Heading9"/>
+    <w:rsid w:val="00567A8A"/>
+    <w:rPr>
+      <w:rFonts w:ascii="Arial" w:hAnsi="Arial" w:cs="Arial"/>
+      <w:sz w:val="22"/>
+      <w:szCs w:val="22"/>
+    </w:rPr>
+  </w:style>
+  <w:style w:type="paragraph" w:styleId="Caption">
+    <w:name w:val="caption"/>
+    <w:basedOn w:val="Normal"/>
+    <w:next w:val="Normal"/>
+    <w:qFormat/>
+    <w:rsid w:val="00567A8A"/>
+    <w:pPr>
+      <w:spacing w:before="40" w:after="120"/>
+    </w:pPr>
+    <w:rPr>
+      <w:b/>
+      <w:bCs/>
+      <w:sz w:val="12"/>
+      <w:szCs w:val="20"/>
+    </w:rPr>
+  </w:style>
+  <w:style w:type="paragraph" w:styleId="Title">
+    <w:name w:val="Title"/>
+    <w:basedOn w:val="Normal"/>
+    <w:link w:val="TitleChar"/>
+    <w:qFormat/>
+    <w:rsid w:val="00567A8A"/>
+    <w:pPr>
+      <w:spacing w:before="240" w:after="60"/>
+      <w:jc w:val="center"/>
+      <w:outlineLvl w:val="0"/>
+    </w:pPr>
+    <w:rPr>
+      <w:rFonts w:cs="Arial"/>
+      <w:b/>
+      <w:bCs/>
+      <w:kern w:val="28"/>
+      <w:sz w:val="32"/>
+      <w:szCs w:val="32"/>
+    </w:rPr>
+  </w:style>
+  <w:style w:type="character" w:customStyle="1" w:styleId="TitleChar">
+    <w:name w:val="Title Char"/>
+    <w:basedOn w:val="DefaultParagraphFont"/>
+    <w:link w:val="Title"/>
+    <w:rsid w:val="00567A8A"/>
+    <w:rPr>
+      <w:rFonts w:ascii="Calibri" w:hAnsi="Calibri" w:cs="Arial"/>
+      <w:b/>
+      <w:bCs/>
+      <w:kern w:val="28"/>
+      <w:sz w:val="32"/>
+      <w:szCs w:val="32"/>
+    </w:rPr>
+  </w:style>
+  <w:style w:type="character" w:styleId="Strong">
+    <w:name w:val="Strong"/>
+    <w:basedOn w:val="DefaultParagraphFont"/>
+    <w:qFormat/>
+    <w:rsid w:val="00567A8A"/>
+    <w:rPr>
+      <w:b/>
+      <w:bCs/>
+    </w:rPr>
+  </w:style>
+  <w:style w:type="character" w:styleId="Emphasis">
+    <w:name w:val="Emphasis"/>
+    <w:basedOn w:val="DefaultParagraphFont"/>
+    <w:qFormat/>
+    <w:rsid w:val="00567A8A"/>
+    <w:rPr>
+      <w:i/>
+      <w:iCs/>
+    </w:rPr>
+  </w:style>
+  <w:style w:type="paragraph" w:styleId="Header">
+    <w:name w:val="header"/>
+    <w:basedOn w:val="Normal"/>
+    <w:link w:val="HeaderChar"/>
+    <w:uiPriority w:val="99"/>
+    <w:unhideWhenUsed/>
+    <w:rsid w:val="00DE3A4A"/>
+    <w:pPr>
+      <w:tabs>
+        <w:tab w:val="center" w:pos="4680"/>
+        <w:tab w:val="right" w:pos="9360"/>
+      </w:tabs>
+    </w:pPr>
+  </w:style>
+  <w:style w:type="character" w:customStyle="1" w:styleId="HeaderChar">
+    <w:name w:val="Header Char"/>
+    <w:basedOn w:val="DefaultParagraphFont"/>
+    <w:link w:val="Header"/>
+    <w:uiPriority w:val="99"/>
+    <w:rsid w:val="00DE3A4A"/>
+    <w:rPr>
+      <w:rFonts w:ascii="Calibri" w:hAnsi="Calibri"/>
+      <w:sz w:val="22"/>
+      <w:szCs w:val="24"/>
+    </w:rPr>
+  </w:style>
+  <w:style w:type="paragraph" w:styleId="Footer">
+    <w:name w:val="footer"/>
+    <w:basedOn w:val="Normal"/>
+    <w:link w:val="FooterChar"/>
+    <w:uiPriority w:val="99"/>
+    <w:unhideWhenUsed/>
+    <w:rsid w:val="00DE3A4A"/>
+    <w:pPr>
+      <w:tabs>
+        <w:tab w:val="center" w:pos="4680"/>
+        <w:tab w:val="right" w:pos="9360"/>
+      </w:tabs>
+    </w:pPr>
+  </w:style>
+  <w:style w:type="character" w:customStyle="1" w:styleId="FooterChar">
+    <w:name w:val="Footer Char"/>
+    <w:basedOn w:val="DefaultParagraphFont"/>
+    <w:link w:val="Footer"/>
+    <w:uiPriority w:val="99"/>
+    <w:rsid w:val="00DE3A4A"/>
+    <w:rPr>
+      <w:rFonts w:ascii="Calibri" w:hAnsi="Calibri"/>
+      <w:sz w:val="22"/>
+      <w:szCs w:val="24"/>
+    </w:rPr>
+  </w:style>
 </w:styles>
 </file>
 
 <file path=word/theme/theme1.xml><?xml version="1.0" encoding="utf-8"?>
-<a:theme xmlns:a="http://schemas.openxmlformats.org/drawingml/2006/main" name="Tema de Office">
+<a:theme xmlns:a="http://schemas.openxmlformats.org/drawingml/2006/main" name="Office Theme">
   <a:themeElements>
     <a:clrScheme name="Office">
       <a:dk1>
@@ -435,7 +1850,7 @@
     </a:clrScheme>
     <a:fontScheme name="Office">
       <a:majorFont>
-        <a:latin typeface="Calibri"/>
+        <a:latin typeface="Cambria"/>
         <a:ea typeface=""/>
         <a:cs typeface=""/>
         <a:font script="Jpan" typeface="ＭＳ ゴシック"/>
@@ -470,7 +1885,7 @@
         <a:font script="Geor" typeface="Sylfaen"/>
       </a:majorFont>
       <a:minorFont>
-        <a:latin typeface="Cambria"/>
+        <a:latin typeface="Calibri"/>
         <a:ea typeface=""/>
         <a:cs typeface=""/>
         <a:font script="Jpan" typeface="ＭＳ 明朝"/>
@@ -537,16 +1952,20 @@
           <a:gsLst>
             <a:gs pos="0">
               <a:schemeClr val="phClr">
-                <a:tint val="100000"/>
-                <a:shade val="100000"/>
+                <a:shade val="51000"/>
+                <a:satMod val="130000"/>
+              </a:schemeClr>
+            </a:gs>
+            <a:gs pos="80000">
+              <a:schemeClr val="phClr">
+                <a:shade val="93000"/>
                 <a:satMod val="130000"/>
               </a:schemeClr>
             </a:gs>
             <a:gs pos="100000">
               <a:schemeClr val="phClr">
-                <a:tint val="50000"/>
-                <a:shade val="100000"/>
-                <a:satMod val="350000"/>
+                <a:shade val="94000"/>
+                <a:satMod val="135000"/>
               </a:schemeClr>
             </a:gs>
           </a:gsLst>
@@ -668,46 +2087,7 @@
       </a:bgFillStyleLst>
     </a:fmtScheme>
   </a:themeElements>
-  <a:objectDefaults>
-    <a:spDef>
-      <a:spPr/>
-      <a:bodyPr/>
-      <a:lstStyle/>
-      <a:style>
-        <a:lnRef idx="1">
-          <a:schemeClr val="accent1"/>
-        </a:lnRef>
-        <a:fillRef idx="3">
-          <a:schemeClr val="accent1"/>
-        </a:fillRef>
-        <a:effectRef idx="2">
-          <a:schemeClr val="accent1"/>
-        </a:effectRef>
-        <a:fontRef idx="minor">
-          <a:schemeClr val="lt1"/>
-        </a:fontRef>
-      </a:style>
-    </a:spDef>
-    <a:lnDef>
-      <a:spPr/>
-      <a:bodyPr/>
-      <a:lstStyle/>
-      <a:style>
-        <a:lnRef idx="2">
-          <a:schemeClr val="accent1"/>
-        </a:lnRef>
-        <a:fillRef idx="0">
-          <a:schemeClr val="accent1"/>
-        </a:fillRef>
-        <a:effectRef idx="1">
-          <a:schemeClr val="accent1"/>
-        </a:effectRef>
-        <a:fontRef idx="minor">
-          <a:schemeClr val="tx1"/>
-        </a:fontRef>
-      </a:style>
-    </a:lnDef>
-  </a:objectDefaults>
+  <a:objectDefaults/>
   <a:extraClrSchemeLst/>
 </a:theme>
 </file>
</xml_diff>